<commit_message>
Switch pandoc to nix.
</commit_message>
<xml_diff>
--- a/tests/other_workspace/tests/test1/saved/test1.docx
+++ b/tests/other_workspace/tests/test1/saved/test1.docx
@@ -59,8 +59,8 @@
       </w:r>
       <w:r>
         <w:rPr>
+          <w:i/>
           <w:iCs/>
-          <w:i/>
         </w:rPr>
         <w:t xml:space="preserve">italics</w:t>
       </w:r>
@@ -75,8 +75,8 @@
       </w:r>
       <w:r>
         <w:rPr>
+          <w:b/>
           <w:bCs/>
-          <w:b/>
         </w:rPr>
         <w:t xml:space="preserve">bold</w:t>
       </w:r>
@@ -340,8 +340,8 @@
       </w:r>
       <w:r>
         <w:rPr>
+          <w:i/>
           <w:iCs/>
-          <w:i/>
         </w:rPr>
         <w:t xml:space="preserve">line break</w:t>
       </w:r>
@@ -371,8 +371,8 @@
       </w:r>
       <w:r>
         <w:rPr>
+          <w:b/>
           <w:bCs/>
-          <w:b/>
         </w:rPr>
         <w:t xml:space="preserve">formatting</w:t>
       </w:r>
@@ -574,7 +574,7 @@
 <file path=word/numbering.xml><?xml version="1.0" encoding="utf-8"?>
 <w:numbering xmlns:w="http://schemas.openxmlformats.org/wordprocessingml/2006/main">
   <w:abstractNum w:abstractNumId="990">
-    <w:nsid w:val="A990"/>
+    <w:nsid w:val="0000A990"/>
     <w:multiLevelType w:val="multilevel"/>
     <w:lvl w:ilvl="0">
       <w:numFmt w:val="bullet"/>
@@ -650,7 +650,7 @@
     </w:lvl>
   </w:abstractNum>
   <w:abstractNum w:abstractNumId="991">
-    <w:nsid w:val="A991"/>
+    <w:nsid w:val="0000A991"/>
     <w:multiLevelType w:val="multilevel"/>
     <w:lvl w:ilvl="0">
       <w:numFmt w:val="bullet"/>
@@ -726,7 +726,7 @@
     </w:lvl>
   </w:abstractNum>
   <w:abstractNum w:abstractNumId="99411">
-    <w:nsid w:val="A99411"/>
+    <w:nsid w:val="00A99411"/>
     <w:multiLevelType w:val="multilevel"/>
     <w:lvl w:ilvl="0">
       <w:start w:val="1"/>
@@ -1473,8 +1473,8 @@
     <w:name w:val="KeywordTok"/>
     <w:basedOn w:val="VerbatimChar"/>
     <w:rPr>
+      <w:b/>
       <w:color w:val="007020"/>
-      <w:b/>
     </w:rPr>
   </w:style>
   <w:style w:type="character" w:customStyle="1" w:styleId="DataTypeTok">
@@ -1551,42 +1551,42 @@
     <w:name w:val="ImportTok"/>
     <w:basedOn w:val="VerbatimChar"/>
     <w:rPr>
+      <w:b/>
       <w:color w:val="008000"/>
-      <w:b/>
     </w:rPr>
   </w:style>
   <w:style w:type="character" w:customStyle="1" w:styleId="CommentTok">
     <w:name w:val="CommentTok"/>
     <w:basedOn w:val="VerbatimChar"/>
     <w:rPr>
+      <w:i/>
       <w:color w:val="60a0b0"/>
-      <w:i/>
     </w:rPr>
   </w:style>
   <w:style w:type="character" w:customStyle="1" w:styleId="DocumentationTok">
     <w:name w:val="DocumentationTok"/>
     <w:basedOn w:val="VerbatimChar"/>
     <w:rPr>
+      <w:i/>
       <w:color w:val="ba2121"/>
-      <w:i/>
     </w:rPr>
   </w:style>
   <w:style w:type="character" w:customStyle="1" w:styleId="AnnotationTok">
     <w:name w:val="AnnotationTok"/>
     <w:basedOn w:val="VerbatimChar"/>
     <w:rPr>
-      <w:color w:val="60a0b0"/>
       <w:b/>
       <w:i/>
+      <w:color w:val="60a0b0"/>
     </w:rPr>
   </w:style>
   <w:style w:type="character" w:customStyle="1" w:styleId="CommentVarTok">
     <w:name w:val="CommentVarTok"/>
     <w:basedOn w:val="VerbatimChar"/>
     <w:rPr>
-      <w:color w:val="60a0b0"/>
       <w:b/>
       <w:i/>
+      <w:color w:val="60a0b0"/>
     </w:rPr>
   </w:style>
   <w:style w:type="character" w:customStyle="1" w:styleId="OtherTok">
@@ -1614,8 +1614,8 @@
     <w:name w:val="ControlFlowTok"/>
     <w:basedOn w:val="VerbatimChar"/>
     <w:rPr>
+      <w:b/>
       <w:color w:val="007020"/>
-      <w:b/>
     </w:rPr>
   </w:style>
   <w:style w:type="character" w:customStyle="1" w:styleId="OperatorTok">
@@ -1660,34 +1660,34 @@
     <w:name w:val="InformationTok"/>
     <w:basedOn w:val="VerbatimChar"/>
     <w:rPr>
-      <w:color w:val="60a0b0"/>
       <w:b/>
       <w:i/>
+      <w:color w:val="60a0b0"/>
     </w:rPr>
   </w:style>
   <w:style w:type="character" w:customStyle="1" w:styleId="WarningTok">
     <w:name w:val="WarningTok"/>
     <w:basedOn w:val="VerbatimChar"/>
     <w:rPr>
-      <w:color w:val="60a0b0"/>
       <w:b/>
       <w:i/>
+      <w:color w:val="60a0b0"/>
     </w:rPr>
   </w:style>
   <w:style w:type="character" w:customStyle="1" w:styleId="AlertTok">
     <w:name w:val="AlertTok"/>
     <w:basedOn w:val="VerbatimChar"/>
     <w:rPr>
+      <w:b/>
       <w:color w:val="ff0000"/>
-      <w:b/>
     </w:rPr>
   </w:style>
   <w:style w:type="character" w:customStyle="1" w:styleId="ErrorTok">
     <w:name w:val="ErrorTok"/>
     <w:basedOn w:val="VerbatimChar"/>
     <w:rPr>
+      <w:b/>
       <w:color w:val="ff0000"/>
-      <w:b/>
     </w:rPr>
   </w:style>
   <w:style w:type="character" w:customStyle="1" w:styleId="NormalTok">

</xml_diff>